<commit_message>
Update 07 Jun 2022
</commit_message>
<xml_diff>
--- a/FAQs.docx
+++ b/FAQs.docx
@@ -9,19 +9,111 @@
     </w:p>
     <w:p>
       <w:r>
-        <w:t xml:space="preserve">1) how are the files generated? </w:t>
-      </w:r>
-    </w:p>
-    <w:p>
-      <w:r>
-        <w:t xml:space="preserve">2) when are the files generated, before the race or at the first time when the race is displayed ? </w:t>
-      </w:r>
-    </w:p>
-    <w:p>
-      <w:r>
-        <w:t xml:space="preserve">3) What is BSP ?  </w:t>
-      </w:r>
-    </w:p>
+        <w:t xml:space="preserve">1) </w:t>
+      </w:r>
+      <w:r>
+        <w:t>H</w:t>
+      </w:r>
+      <w:r>
+        <w:t>ow are the files generated</w:t>
+      </w:r>
+      <w:r>
+        <w:t xml:space="preserve"> (promo.betfair.com)</w:t>
+      </w:r>
+      <w:r>
+        <w:t xml:space="preserve">? </w:t>
+      </w:r>
+    </w:p>
+    <w:p>
+      <w:r>
+        <w:t>1</w:t>
+      </w:r>
+      <w:r>
+        <w:t xml:space="preserve">the files are generated automatically </w:t>
+      </w:r>
+      <w:proofErr w:type="spellStart"/>
+      <w:r>
+        <w:t>everyday</w:t>
+      </w:r>
+      <w:proofErr w:type="spellEnd"/>
+      <w:r>
+        <w:t xml:space="preserve">, they are </w:t>
+      </w:r>
+      <w:proofErr w:type="spellStart"/>
+      <w:r>
+        <w:t>dont</w:t>
+      </w:r>
+      <w:proofErr w:type="spellEnd"/>
+      <w:r>
+        <w:t xml:space="preserve"> by Betfair UK using what I am told is a very simple query, but since its Betfair UK we don't have control over it.</w:t>
+      </w:r>
+    </w:p>
+    <w:p/>
+    <w:p>
+      <w:r>
+        <w:t xml:space="preserve">2) when are the files generated, before the race or at the first time when the race is </w:t>
+      </w:r>
+      <w:proofErr w:type="gramStart"/>
+      <w:r>
+        <w:t>displayed ?</w:t>
+      </w:r>
+      <w:proofErr w:type="gramEnd"/>
+      <w:r>
+        <w:t xml:space="preserve"> </w:t>
+      </w:r>
+    </w:p>
+    <w:p>
+      <w:r>
+        <w:t>T</w:t>
+      </w:r>
+      <w:r>
+        <w:t>hese files are generated at the end of the day so after the races have finished</w:t>
+      </w:r>
+    </w:p>
+    <w:p/>
+    <w:p>
+      <w:r>
+        <w:t xml:space="preserve">3) What is </w:t>
+      </w:r>
+      <w:proofErr w:type="gramStart"/>
+      <w:r>
+        <w:t>BSP ?</w:t>
+      </w:r>
+      <w:proofErr w:type="gramEnd"/>
+      <w:r>
+        <w:t xml:space="preserve">  </w:t>
+      </w:r>
+    </w:p>
+    <w:p>
+      <w:r>
+        <w:t xml:space="preserve">BSP is the </w:t>
+      </w:r>
+      <w:proofErr w:type="spellStart"/>
+      <w:r>
+        <w:t>betfair</w:t>
+      </w:r>
+      <w:proofErr w:type="spellEnd"/>
+      <w:r>
+        <w:t xml:space="preserve"> starting price, </w:t>
+      </w:r>
+      <w:proofErr w:type="spellStart"/>
+      <w:r>
+        <w:t>its</w:t>
+      </w:r>
+      <w:proofErr w:type="spellEnd"/>
+      <w:r>
+        <w:t xml:space="preserve"> basically like the tote or starting prices that bookies have, but for </w:t>
+      </w:r>
+      <w:proofErr w:type="spellStart"/>
+      <w:r>
+        <w:t>betfair</w:t>
+      </w:r>
+      <w:proofErr w:type="spellEnd"/>
+      <w:r>
+        <w:t xml:space="preserve"> </w:t>
+      </w:r>
+    </w:p>
+    <w:p/>
     <w:p>
       <w:r>
         <w:t>4</w:t>
@@ -30,190 +122,267 @@
         <w:t>) When is BSP inf the file generated, is it the final BSP or the first BSP in the market?</w:t>
       </w:r>
     </w:p>
+    <w:p>
+      <w:r>
+        <w:t>T</w:t>
+      </w:r>
+      <w:r>
+        <w:t xml:space="preserve">he final BSP is calculated after the race starts/just as it starts like tote or starting price. The one in the file is the final BSP number. BSP only has one number which is the final number, any numbers before that </w:t>
+      </w:r>
+      <w:proofErr w:type="gramStart"/>
+      <w:r>
+        <w:t>is</w:t>
+      </w:r>
+      <w:proofErr w:type="gramEnd"/>
+      <w:r>
+        <w:t xml:space="preserve"> just an estimate of what the BSP will be</w:t>
+      </w:r>
+    </w:p>
     <w:p/>
     <w:p>
       <w:r>
-        <w:t>FROM Ivan Zhou</w:t>
-      </w:r>
-    </w:p>
-    <w:p>
-      <w:r>
-        <w:t>Hey Karan</w:t>
-      </w:r>
-    </w:p>
-    <w:p>
-      <w:hyperlink r:id="rId5" w:history="1">
-        <w:r>
-          <w:t>12:37</w:t>
-        </w:r>
-      </w:hyperlink>
-    </w:p>
-    <w:p>
-      <w:r>
-        <w:t xml:space="preserve">the files are generated automatically </w:t>
+        <w:t>5) How do normal bets connect with BSP bets?</w:t>
+      </w:r>
+    </w:p>
+    <w:p>
+      <w:proofErr w:type="gramStart"/>
+      <w:r>
+        <w:t>so</w:t>
+      </w:r>
+      <w:proofErr w:type="gramEnd"/>
+      <w:r>
+        <w:t xml:space="preserve"> the BSP is a </w:t>
       </w:r>
       <w:proofErr w:type="spellStart"/>
       <w:r>
-        <w:t>everyday</w:t>
+        <w:t>separete</w:t>
       </w:r>
       <w:proofErr w:type="spellEnd"/>
       <w:r>
-        <w:t xml:space="preserve">, they are </w:t>
+        <w:t xml:space="preserve"> pool of liquidity</w:t>
+      </w:r>
+    </w:p>
+    <w:p>
+      <w:r>
+        <w:t xml:space="preserve">so </w:t>
+      </w:r>
+      <w:proofErr w:type="gramStart"/>
+      <w:r>
+        <w:t>generally</w:t>
+      </w:r>
+      <w:proofErr w:type="gramEnd"/>
+      <w:r>
+        <w:t xml:space="preserve"> if you place a back or lay bet</w:t>
+      </w:r>
+    </w:p>
+    <w:p>
+      <w:r>
+        <w:t xml:space="preserve">by </w:t>
+      </w:r>
+      <w:proofErr w:type="gramStart"/>
+      <w:r>
+        <w:t>default</w:t>
+      </w:r>
+      <w:proofErr w:type="gramEnd"/>
+      <w:r>
+        <w:t xml:space="preserve"> if it doesn't get matched it cancels when the race starts</w:t>
+      </w:r>
+    </w:p>
+    <w:p>
+      <w:r>
+        <w:t xml:space="preserve">but if you want you can set it so if you don't get matched you transfer the bet into a </w:t>
       </w:r>
       <w:proofErr w:type="spellStart"/>
       <w:r>
-        <w:t>dont</w:t>
+        <w:t>bsp</w:t>
       </w:r>
       <w:proofErr w:type="spellEnd"/>
       <w:r>
-        <w:t xml:space="preserve"> by Betfair UK using what I am told is a very simple query, but since its Betfair UK we don't have control over it.</w:t>
-      </w:r>
-    </w:p>
-    <w:p>
-      <w:hyperlink r:id="rId6" w:history="1">
-        <w:r>
-          <w:t>12:38</w:t>
-        </w:r>
-      </w:hyperlink>
-    </w:p>
-    <w:p>
-      <w:r>
-        <w:t>2. these files are generated at the end of the day so after the races have finished</w:t>
-      </w:r>
-    </w:p>
-    <w:p>
-      <w:hyperlink r:id="rId7" w:history="1">
-        <w:r>
-          <w:t>12:39</w:t>
-        </w:r>
-      </w:hyperlink>
-    </w:p>
-    <w:p>
-      <w:r>
-        <w:t xml:space="preserve">3. BSP is the </w:t>
-      </w:r>
+        <w:t xml:space="preserve"> bet</w:t>
+      </w:r>
+    </w:p>
+    <w:p>
       <w:proofErr w:type="spellStart"/>
       <w:r>
-        <w:t>betfair</w:t>
+        <w:t>thats</w:t>
       </w:r>
       <w:proofErr w:type="spellEnd"/>
       <w:r>
-        <w:t xml:space="preserve"> starting price, </w:t>
-      </w:r>
-      <w:proofErr w:type="spellStart"/>
-      <w:r>
-        <w:t>its</w:t>
-      </w:r>
-      <w:proofErr w:type="spellEnd"/>
-      <w:r>
-        <w:t xml:space="preserve"> basically like the tote or starting prices that bookies have, but for </w:t>
-      </w:r>
-      <w:proofErr w:type="spellStart"/>
-      <w:r>
-        <w:t>betfair</w:t>
-      </w:r>
-      <w:proofErr w:type="spellEnd"/>
-    </w:p>
-    <w:p>
-      <w:hyperlink r:id="rId8" w:history="1">
-        <w:r>
-          <w:t>12:40</w:t>
-        </w:r>
-      </w:hyperlink>
-    </w:p>
-    <w:p>
-      <w:r>
-        <w:t>4. the final BSP is calculated after the race starts/just as it starts like tote or starting price. The one in the file is the final BSP number. BSP only has one number which is the final number, any numbers before that is just an estimate of what the BSP will be</w:t>
-      </w:r>
-    </w:p>
-    <w:p>
-      <w:hyperlink r:id="rId9" w:history="1">
-        <w:r>
-          <w:t>12:40</w:t>
-        </w:r>
-      </w:hyperlink>
-    </w:p>
-    <w:p>
-      <w:r>
-        <w:t>hope that answers your questions^^</w:t>
+        <w:t xml:space="preserve"> the only way normal bets connect with the BSP market from my understanding</w:t>
+      </w:r>
+    </w:p>
+    <w:p/>
+    <w:p>
+      <w:r>
+        <w:t>6) FastTrack Data</w:t>
+      </w:r>
+    </w:p>
+    <w:p>
+      <w:r>
+        <w:t>What does the F, B, P, T mean in the context of a race?</w:t>
+      </w:r>
+    </w:p>
+    <w:p>
+      <w:r>
+        <w:t>POST RACE BEGIN STATUS</w:t>
+      </w:r>
+    </w:p>
+    <w:p>
+      <w:pPr>
+        <w:ind w:firstLine="720"/>
+      </w:pPr>
+      <w:r>
+        <w:t>F = Fell, T = Tailed Off, B = Stayed in Box</w:t>
+      </w:r>
+      <w:r>
+        <w:t xml:space="preserve"> – also indicates the status after the race starts</w:t>
+      </w:r>
+    </w:p>
+    <w:p>
+      <w:pPr>
+        <w:ind w:firstLine="720"/>
+      </w:pPr>
+      <w:r>
+        <w:t>P = Pulled Up,</w:t>
+      </w:r>
+    </w:p>
+    <w:p>
+      <w:r>
+        <w:t>PRIOR RACE BEGIN STATUS</w:t>
+      </w:r>
+    </w:p>
+    <w:p>
+      <w:pPr>
+        <w:ind w:firstLine="720"/>
+      </w:pPr>
+      <w:r>
+        <w:t>S = Scratched possibly – before the race</w:t>
+      </w:r>
+    </w:p>
+    <w:p/>
+    <w:p>
+      <w:r>
+        <w:lastRenderedPageBreak/>
+        <w:t>UNKNOWN</w:t>
+      </w:r>
+    </w:p>
+    <w:p>
+      <w:r>
+        <w:tab/>
+        <w:t xml:space="preserve">N </w:t>
+      </w:r>
+      <w:proofErr w:type="gramStart"/>
+      <w:r>
+        <w:t>= ?</w:t>
+      </w:r>
+      <w:proofErr w:type="gramEnd"/>
+      <w:r>
+        <w:t xml:space="preserve"> </w:t>
+      </w:r>
+      <w:r>
+        <w:t>D =?</w:t>
+      </w:r>
+    </w:p>
+    <w:p/>
+    <w:p>
+      <w:r>
+        <w:drawing>
+          <wp:inline distT="0" distB="0" distL="0" distR="0" wp14:anchorId="7D5B492C" wp14:editId="538C2890">
+            <wp:extent cx="5731510" cy="2073275"/>
+            <wp:effectExtent l="0" t="0" r="2540" b="3175"/>
+            <wp:docPr id="1" name="Picture 1" descr="A picture containing table&#10;&#10;Description automatically generated"/>
+            <wp:cNvGraphicFramePr>
+              <a:graphicFrameLocks xmlns:a="http://schemas.openxmlformats.org/drawingml/2006/main" noChangeAspect="1"/>
+            </wp:cNvGraphicFramePr>
+            <a:graphic xmlns:a="http://schemas.openxmlformats.org/drawingml/2006/main">
+              <a:graphicData uri="http://schemas.openxmlformats.org/drawingml/2006/picture">
+                <pic:pic xmlns:pic="http://schemas.openxmlformats.org/drawingml/2006/picture">
+                  <pic:nvPicPr>
+                    <pic:cNvPr id="1" name="Picture 1" descr="A picture containing table&#10;&#10;Description automatically generated"/>
+                    <pic:cNvPicPr/>
+                  </pic:nvPicPr>
+                  <pic:blipFill>
+                    <a:blip r:embed="rId5"/>
+                    <a:stretch>
+                      <a:fillRect/>
+                    </a:stretch>
+                  </pic:blipFill>
+                  <pic:spPr>
+                    <a:xfrm>
+                      <a:off x="0" y="0"/>
+                      <a:ext cx="5731510" cy="2073275"/>
+                    </a:xfrm>
+                    <a:prstGeom prst="rect">
+                      <a:avLst/>
+                    </a:prstGeom>
+                  </pic:spPr>
+                </pic:pic>
+              </a:graphicData>
+            </a:graphic>
+          </wp:inline>
+        </w:drawing>
       </w:r>
     </w:p>
     <w:p/>
     <w:p/>
     <w:p>
       <w:r>
-        <w:t>FROM Ivan Zhou</w:t>
-      </w:r>
-    </w:p>
-    <w:p>
-      <w:r>
-        <w:t xml:space="preserve">so the BSP is a </w:t>
-      </w:r>
-      <w:proofErr w:type="spellStart"/>
-      <w:r>
-        <w:t>separete</w:t>
-      </w:r>
-      <w:proofErr w:type="spellEnd"/>
-      <w:r>
-        <w:t xml:space="preserve"> pool of liquidity</w:t>
-      </w:r>
-    </w:p>
-    <w:p>
-      <w:r>
-        <w:t>12:56</w:t>
-      </w:r>
-    </w:p>
-    <w:p>
-      <w:r>
-        <w:t>so generally if you place a back or lay bet</w:t>
-      </w:r>
-    </w:p>
-    <w:p/>
-    <w:p/>
-    <w:p/>
-    <w:p/>
-    <w:p/>
-    <w:p>
-      <w:r>
-        <w:t>12:57</w:t>
-      </w:r>
-    </w:p>
-    <w:p>
-      <w:r>
-        <w:t>by default if it doesn't get matched it cancels when the race starts</w:t>
-      </w:r>
-    </w:p>
-    <w:p>
-      <w:r>
-        <w:t>12:57</w:t>
-      </w:r>
-    </w:p>
-    <w:p>
-      <w:r>
-        <w:t xml:space="preserve">but if you want you can set it so if you don't get matched you transfer the bet into a </w:t>
-      </w:r>
-      <w:proofErr w:type="spellStart"/>
-      <w:r>
-        <w:t>bsp</w:t>
-      </w:r>
-      <w:proofErr w:type="spellEnd"/>
-      <w:r>
-        <w:t xml:space="preserve"> bet</w:t>
-      </w:r>
-    </w:p>
-    <w:p>
-      <w:r>
-        <w:t>12:57</w:t>
-      </w:r>
-    </w:p>
-    <w:p>
-      <w:proofErr w:type="spellStart"/>
-      <w:r>
-        <w:t>thats</w:t>
-      </w:r>
-      <w:proofErr w:type="spellEnd"/>
-      <w:r>
-        <w:t xml:space="preserve"> the only way normal bets connect with the BSP market from my understanding</w:t>
+        <w:t xml:space="preserve">Q Can we </w:t>
+      </w:r>
+      <w:r>
+        <w:t xml:space="preserve">Get </w:t>
+      </w:r>
+      <w:r>
+        <w:t xml:space="preserve">Number of runners to place in a given </w:t>
+      </w:r>
+      <w:proofErr w:type="gramStart"/>
+      <w:r>
+        <w:t>market ?</w:t>
+      </w:r>
+      <w:proofErr w:type="gramEnd"/>
+    </w:p>
+    <w:p>
+      <w:r>
+        <w:drawing>
+          <wp:inline distT="0" distB="0" distL="0" distR="0" wp14:anchorId="3A8EB9DC" wp14:editId="7BAD2526">
+            <wp:extent cx="5731510" cy="2679700"/>
+            <wp:effectExtent l="0" t="0" r="2540" b="6350"/>
+            <wp:docPr id="4" name="Picture 4" descr="Graphical user interface, text, application, email&#10;&#10;Description automatically generated"/>
+            <wp:cNvGraphicFramePr>
+              <a:graphicFrameLocks xmlns:a="http://schemas.openxmlformats.org/drawingml/2006/main" noChangeAspect="1"/>
+            </wp:cNvGraphicFramePr>
+            <a:graphic xmlns:a="http://schemas.openxmlformats.org/drawingml/2006/main">
+              <a:graphicData uri="http://schemas.openxmlformats.org/drawingml/2006/picture">
+                <pic:pic xmlns:pic="http://schemas.openxmlformats.org/drawingml/2006/picture">
+                  <pic:nvPicPr>
+                    <pic:cNvPr id="4" name="Picture 4" descr="Graphical user interface, text, application, email&#10;&#10;Description automatically generated"/>
+                    <pic:cNvPicPr/>
+                  </pic:nvPicPr>
+                  <pic:blipFill>
+                    <a:blip r:embed="rId6"/>
+                    <a:stretch>
+                      <a:fillRect/>
+                    </a:stretch>
+                  </pic:blipFill>
+                  <pic:spPr>
+                    <a:xfrm>
+                      <a:off x="0" y="0"/>
+                      <a:ext cx="5731510" cy="2679700"/>
+                    </a:xfrm>
+                    <a:prstGeom prst="rect">
+                      <a:avLst/>
+                    </a:prstGeom>
+                  </pic:spPr>
+                </pic:pic>
+              </a:graphicData>
+            </a:graphic>
+          </wp:inline>
+        </w:drawing>
+      </w:r>
+    </w:p>
+    <w:p>
+      <w:r>
+        <w:t>https://docs.developer.betfair.com/display/1smk3cen4v3lu3yomq5qye0ni/Betting+Type+Definitions</w:t>
       </w:r>
     </w:p>
     <w:sectPr>
@@ -770,6 +939,17 @@
     <w:basedOn w:val="DefaultParagraphFont"/>
     <w:rsid w:val="00A76FB2"/>
   </w:style>
+  <w:style w:type="paragraph" w:styleId="ListParagraph">
+    <w:name w:val="List Paragraph"/>
+    <w:basedOn w:val="Normal"/>
+    <w:uiPriority w:val="34"/>
+    <w:qFormat/>
+    <w:rsid w:val="00A043EB"/>
+    <w:pPr>
+      <w:ind w:left="720"/>
+      <w:contextualSpacing/>
+    </w:pPr>
+  </w:style>
 </w:styles>
 </file>
 

</xml_diff>